<commit_message>
Final MS1 & MS2 verisions
</commit_message>
<xml_diff>
--- a/Final Project/MS1/FinalProject_MS1.docx
+++ b/Final Project/MS1/FinalProject_MS1.docx
@@ -906,8 +906,6 @@
       <w:r>
         <w:t>Due Dates</w:t>
       </w:r>
-      <w:bookmarkStart w:id="0" w:name="_GoBack"/>
-      <w:bookmarkEnd w:id="0"/>
     </w:p>
     <w:p>
       <w:pPr>
@@ -930,10 +928,7 @@
       </w:r>
       <w:r>
         <w:tab/>
-        <w:t xml:space="preserve">Due: </w:t>
-      </w:r>
-      <w:r>
-        <w:t>July 13</w:t>
+        <w:t>Due: July 13</w:t>
       </w:r>
       <w:r>
         <w:rPr>
@@ -971,10 +966,7 @@
       </w:r>
       <w:r>
         <w:tab/>
-        <w:t xml:space="preserve">Due: </w:t>
-      </w:r>
-      <w:r>
-        <w:t>July 20</w:t>
+        <w:t>Due: July 20</w:t>
       </w:r>
       <w:r>
         <w:rPr>
@@ -1004,10 +996,7 @@
       </w:r>
       <w:r>
         <w:tab/>
-        <w:t xml:space="preserve">Due: </w:t>
-      </w:r>
-      <w:r>
-        <w:t>August 1</w:t>
+        <w:t>Due: August 1</w:t>
       </w:r>
       <w:r>
         <w:rPr>
@@ -1034,10 +1023,7 @@
       </w:r>
       <w:proofErr w:type="spellStart"/>
       <w:r>
-        <w:t>i</w:t>
-      </w:r>
-      <w:r>
-        <w:t>Product</w:t>
+        <w:t>iProduct</w:t>
       </w:r>
       <w:proofErr w:type="spellEnd"/>
       <w:r>
@@ -1078,10 +1064,7 @@
       </w:r>
       <w:r>
         <w:tab/>
-        <w:t>Due: A</w:t>
-      </w:r>
-      <w:r>
-        <w:t>ugust 8</w:t>
+        <w:t>Due: August 8</w:t>
       </w:r>
       <w:r>
         <w:rPr>
@@ -1097,6 +1080,8 @@
       <w:pPr>
         <w:spacing w:line="240" w:lineRule="auto"/>
       </w:pPr>
+      <w:bookmarkStart w:id="0" w:name="_GoBack"/>
+      <w:bookmarkEnd w:id="0"/>
     </w:p>
     <w:p>
       <w:pPr>
@@ -1841,6 +1826,7 @@
         </w:rPr>
       </w:pPr>
       <w:proofErr w:type="spellStart"/>
+      <w:proofErr w:type="gramStart"/>
       <w:r>
         <w:rPr>
           <w:rFonts w:ascii="Consolas" w:hAnsi="Consolas" w:cs="Consolas"/>
@@ -1852,6 +1838,7 @@
         <w:t>const</w:t>
       </w:r>
       <w:proofErr w:type="spellEnd"/>
+      <w:proofErr w:type="gramEnd"/>
       <w:r>
         <w:rPr>
           <w:rFonts w:ascii="Consolas" w:hAnsi="Consolas" w:cs="Consolas"/>
@@ -2218,6 +2205,7 @@
         <w:t xml:space="preserve"> </w:t>
       </w:r>
       <w:proofErr w:type="spellStart"/>
+      <w:proofErr w:type="gramStart"/>
       <w:r>
         <w:rPr>
           <w:rFonts w:ascii="Consolas" w:hAnsi="Consolas" w:cs="Consolas"/>
@@ -2240,6 +2228,7 @@
         <w:t>(</w:t>
       </w:r>
       <w:proofErr w:type="spellStart"/>
+      <w:proofErr w:type="gramEnd"/>
       <w:r>
         <w:rPr>
           <w:rFonts w:ascii="Consolas" w:hAnsi="Consolas" w:cs="Consolas"/>
@@ -2884,7 +2873,29 @@
           <w:sz w:val="22"/>
           <w:highlight w:val="white"/>
         </w:rPr>
-        <w:t xml:space="preserve">   0  -- No error </w:t>
+        <w:t xml:space="preserve">   </w:t>
+      </w:r>
+      <w:proofErr w:type="gramStart"/>
+      <w:r>
+        <w:rPr>
+          <w:rFonts w:ascii="Consolas" w:hAnsi="Consolas" w:cs="Consolas"/>
+          <w:b/>
+          <w:color w:val="000000"/>
+          <w:sz w:val="22"/>
+          <w:highlight w:val="white"/>
+        </w:rPr>
+        <w:t>0  --</w:t>
+      </w:r>
+      <w:proofErr w:type="gramEnd"/>
+      <w:r>
+        <w:rPr>
+          <w:rFonts w:ascii="Consolas" w:hAnsi="Consolas" w:cs="Consolas"/>
+          <w:b/>
+          <w:color w:val="000000"/>
+          <w:sz w:val="22"/>
+          <w:highlight w:val="white"/>
+        </w:rPr>
+        <w:t xml:space="preserve"> No error </w:t>
       </w:r>
       <w:r>
         <w:rPr>
@@ -2940,7 +2951,29 @@
           <w:sz w:val="22"/>
           <w:highlight w:val="white"/>
         </w:rPr>
-        <w:t xml:space="preserve"> 1  -- </w:t>
+        <w:t xml:space="preserve"> </w:t>
+      </w:r>
+      <w:proofErr w:type="gramStart"/>
+      <w:r>
+        <w:rPr>
+          <w:rFonts w:ascii="Consolas" w:hAnsi="Consolas" w:cs="Consolas"/>
+          <w:b/>
+          <w:color w:val="000000"/>
+          <w:sz w:val="22"/>
+          <w:highlight w:val="white"/>
+        </w:rPr>
+        <w:t>1  --</w:t>
+      </w:r>
+      <w:proofErr w:type="gramEnd"/>
+      <w:r>
+        <w:rPr>
+          <w:rFonts w:ascii="Consolas" w:hAnsi="Consolas" w:cs="Consolas"/>
+          <w:b/>
+          <w:color w:val="000000"/>
+          <w:sz w:val="22"/>
+          <w:highlight w:val="white"/>
+        </w:rPr>
+        <w:t xml:space="preserve"> </w:t>
       </w:r>
       <w:proofErr w:type="spellStart"/>
       <w:r>
@@ -3028,7 +3061,29 @@
           <w:sz w:val="22"/>
           <w:highlight w:val="white"/>
         </w:rPr>
-        <w:t xml:space="preserve"> 2  -- Year value is invalid</w:t>
+        <w:t xml:space="preserve"> </w:t>
+      </w:r>
+      <w:proofErr w:type="gramStart"/>
+      <w:r>
+        <w:rPr>
+          <w:rFonts w:ascii="Consolas" w:hAnsi="Consolas" w:cs="Consolas"/>
+          <w:b/>
+          <w:color w:val="000000"/>
+          <w:sz w:val="22"/>
+          <w:highlight w:val="white"/>
+        </w:rPr>
+        <w:t>2  --</w:t>
+      </w:r>
+      <w:proofErr w:type="gramEnd"/>
+      <w:r>
+        <w:rPr>
+          <w:rFonts w:ascii="Consolas" w:hAnsi="Consolas" w:cs="Consolas"/>
+          <w:b/>
+          <w:color w:val="000000"/>
+          <w:sz w:val="22"/>
+          <w:highlight w:val="white"/>
+        </w:rPr>
+        <w:t xml:space="preserve"> Year value is invalid</w:t>
       </w:r>
     </w:p>
     <w:p>
@@ -3054,17 +3109,39 @@
           <w:sz w:val="22"/>
           <w:highlight w:val="white"/>
         </w:rPr>
-        <w:t>MON_ERROR</w:t>
-      </w:r>
-      <w:r>
-        <w:rPr>
-          <w:rFonts w:ascii="Consolas" w:hAnsi="Consolas" w:cs="Consolas"/>
-          <w:b/>
-          <w:color w:val="000000"/>
-          <w:sz w:val="22"/>
-          <w:highlight w:val="white"/>
-        </w:rPr>
-        <w:t xml:space="preserve">  3  -- Month value is invalid</w:t>
+        <w:t>MON_</w:t>
+      </w:r>
+      <w:proofErr w:type="gramStart"/>
+      <w:r>
+        <w:rPr>
+          <w:rFonts w:ascii="Consolas" w:hAnsi="Consolas" w:cs="Consolas"/>
+          <w:b/>
+          <w:color w:val="6F008A"/>
+          <w:sz w:val="22"/>
+          <w:highlight w:val="white"/>
+        </w:rPr>
+        <w:t>ERROR</w:t>
+      </w:r>
+      <w:r>
+        <w:rPr>
+          <w:rFonts w:ascii="Consolas" w:hAnsi="Consolas" w:cs="Consolas"/>
+          <w:b/>
+          <w:color w:val="000000"/>
+          <w:sz w:val="22"/>
+          <w:highlight w:val="white"/>
+        </w:rPr>
+        <w:t xml:space="preserve">  3</w:t>
+      </w:r>
+      <w:proofErr w:type="gramEnd"/>
+      <w:r>
+        <w:rPr>
+          <w:rFonts w:ascii="Consolas" w:hAnsi="Consolas" w:cs="Consolas"/>
+          <w:b/>
+          <w:color w:val="000000"/>
+          <w:sz w:val="22"/>
+          <w:highlight w:val="white"/>
+        </w:rPr>
+        <w:t xml:space="preserve">  -- Month value is invalid</w:t>
       </w:r>
     </w:p>
     <w:p>
@@ -3083,7 +3160,18 @@
           <w:sz w:val="22"/>
           <w:highlight w:val="white"/>
         </w:rPr>
-        <w:t>DAY_ERROR</w:t>
+        <w:t>DAY_</w:t>
+      </w:r>
+      <w:proofErr w:type="gramStart"/>
+      <w:r>
+        <w:rPr>
+          <w:rFonts w:ascii="Consolas" w:hAnsi="Consolas" w:cs="Consolas"/>
+          <w:b/>
+          <w:color w:val="6F008A"/>
+          <w:sz w:val="22"/>
+          <w:highlight w:val="white"/>
+        </w:rPr>
+        <w:t>ERROR</w:t>
       </w:r>
       <w:r>
         <w:rPr>
@@ -3095,6 +3183,7 @@
         </w:rPr>
         <w:t xml:space="preserve">  4</w:t>
       </w:r>
+      <w:proofErr w:type="gramEnd"/>
       <w:r>
         <w:rPr>
           <w:rFonts w:ascii="Consolas" w:hAnsi="Consolas" w:cs="Consolas"/>
@@ -3145,6 +3234,7 @@
         </w:rPr>
       </w:pPr>
       <w:proofErr w:type="spellStart"/>
+      <w:proofErr w:type="gramStart"/>
       <w:r>
         <w:rPr>
           <w:rFonts w:ascii="Consolas" w:hAnsi="Consolas" w:cs="Consolas"/>
@@ -3156,6 +3246,7 @@
         <w:t>int</w:t>
       </w:r>
       <w:proofErr w:type="spellEnd"/>
+      <w:proofErr w:type="gramEnd"/>
       <w:r>
         <w:rPr>
           <w:rFonts w:ascii="Consolas" w:hAnsi="Consolas" w:cs="Consolas"/>
@@ -3280,6 +3371,7 @@
           <w:highlight w:val="white"/>
         </w:rPr>
       </w:pPr>
+      <w:proofErr w:type="gramStart"/>
       <w:r>
         <w:rPr>
           <w:rFonts w:ascii="Consolas" w:hAnsi="Consolas" w:cs="Consolas"/>
@@ -3288,7 +3380,18 @@
           <w:sz w:val="22"/>
           <w:highlight w:val="white"/>
         </w:rPr>
-        <w:t>implemented and provided)</w:t>
+        <w:t>implemented</w:t>
+      </w:r>
+      <w:proofErr w:type="gramEnd"/>
+      <w:r>
+        <w:rPr>
+          <w:rFonts w:ascii="Consolas" w:hAnsi="Consolas" w:cs="Consolas"/>
+          <w:b/>
+          <w:color w:val="FF0000"/>
+          <w:sz w:val="22"/>
+          <w:highlight w:val="white"/>
+        </w:rPr>
+        <w:t xml:space="preserve"> and provided)</w:t>
       </w:r>
     </w:p>
     <w:p>
@@ -3419,6 +3522,7 @@
           <w:highlight w:val="white"/>
         </w:rPr>
       </w:pPr>
+      <w:proofErr w:type="gramStart"/>
       <w:r>
         <w:rPr>
           <w:rFonts w:ascii="Consolas" w:hAnsi="Consolas" w:cs="Consolas"/>
@@ -3429,6 +3533,7 @@
         </w:rPr>
         <w:t>void</w:t>
       </w:r>
+      <w:proofErr w:type="gramEnd"/>
       <w:r>
         <w:rPr>
           <w:rFonts w:ascii="Consolas" w:hAnsi="Consolas" w:cs="Consolas"/>
@@ -3830,6 +3935,7 @@
         <w:t xml:space="preserve"> </w:t>
       </w:r>
       <w:proofErr w:type="spellStart"/>
+      <w:proofErr w:type="gramStart"/>
       <w:r>
         <w:rPr>
           <w:rFonts w:ascii="Consolas" w:hAnsi="Consolas"/>
@@ -3850,6 +3956,7 @@
         <w:t>(</w:t>
       </w:r>
       <w:proofErr w:type="spellStart"/>
+      <w:proofErr w:type="gramEnd"/>
       <w:r>
         <w:rPr>
           <w:rFonts w:ascii="Consolas" w:hAnsi="Consolas"/>
@@ -4201,6 +4308,7 @@
           <w:highlight w:val="white"/>
         </w:rPr>
       </w:pPr>
+      <w:proofErr w:type="gramStart"/>
       <w:r>
         <w:rPr>
           <w:rFonts w:ascii="Consolas" w:hAnsi="Consolas" w:cs="Consolas"/>
@@ -4211,6 +4319,7 @@
         </w:rPr>
         <w:t>bool</w:t>
       </w:r>
+      <w:proofErr w:type="gramEnd"/>
       <w:r>
         <w:rPr>
           <w:rFonts w:ascii="Consolas" w:hAnsi="Consolas" w:cs="Consolas"/>
@@ -4332,6 +4441,7 @@
           <w:highlight w:val="white"/>
         </w:rPr>
       </w:pPr>
+      <w:proofErr w:type="gramStart"/>
       <w:r>
         <w:rPr>
           <w:rFonts w:ascii="Consolas" w:hAnsi="Consolas" w:cs="Consolas"/>
@@ -4342,6 +4452,7 @@
         </w:rPr>
         <w:t>bool</w:t>
       </w:r>
+      <w:proofErr w:type="gramEnd"/>
       <w:r>
         <w:rPr>
           <w:rFonts w:ascii="Consolas" w:hAnsi="Consolas" w:cs="Consolas"/>
@@ -4463,6 +4574,7 @@
           <w:highlight w:val="white"/>
         </w:rPr>
       </w:pPr>
+      <w:proofErr w:type="gramStart"/>
       <w:r>
         <w:rPr>
           <w:rFonts w:ascii="Consolas" w:hAnsi="Consolas" w:cs="Consolas"/>
@@ -4473,6 +4585,7 @@
         </w:rPr>
         <w:t>bool</w:t>
       </w:r>
+      <w:proofErr w:type="gramEnd"/>
       <w:r>
         <w:rPr>
           <w:rFonts w:ascii="Consolas" w:hAnsi="Consolas" w:cs="Consolas"/>
@@ -4594,6 +4707,7 @@
           <w:highlight w:val="white"/>
         </w:rPr>
       </w:pPr>
+      <w:proofErr w:type="gramStart"/>
       <w:r>
         <w:rPr>
           <w:rFonts w:ascii="Consolas" w:hAnsi="Consolas" w:cs="Consolas"/>
@@ -4604,6 +4718,7 @@
         </w:rPr>
         <w:t>bool</w:t>
       </w:r>
+      <w:proofErr w:type="gramEnd"/>
       <w:r>
         <w:rPr>
           <w:rFonts w:ascii="Consolas" w:hAnsi="Consolas" w:cs="Consolas"/>
@@ -4725,6 +4840,7 @@
           <w:highlight w:val="white"/>
         </w:rPr>
       </w:pPr>
+      <w:proofErr w:type="gramStart"/>
       <w:r>
         <w:rPr>
           <w:rFonts w:ascii="Consolas" w:hAnsi="Consolas" w:cs="Consolas"/>
@@ -4735,6 +4851,7 @@
         </w:rPr>
         <w:t>bool</w:t>
       </w:r>
+      <w:proofErr w:type="gramEnd"/>
       <w:r>
         <w:rPr>
           <w:rFonts w:ascii="Consolas" w:hAnsi="Consolas" w:cs="Consolas"/>
@@ -4851,6 +4968,7 @@
           <w:sz w:val="22"/>
         </w:rPr>
       </w:pPr>
+      <w:proofErr w:type="gramStart"/>
       <w:r>
         <w:rPr>
           <w:rFonts w:ascii="Consolas" w:hAnsi="Consolas" w:cs="Consolas"/>
@@ -4861,6 +4979,7 @@
         </w:rPr>
         <w:t>bool</w:t>
       </w:r>
+      <w:proofErr w:type="gramEnd"/>
       <w:r>
         <w:rPr>
           <w:rFonts w:ascii="Consolas" w:hAnsi="Consolas" w:cs="Consolas"/>
@@ -5204,6 +5323,7 @@
         </w:rPr>
       </w:pPr>
       <w:proofErr w:type="spellStart"/>
+      <w:proofErr w:type="gramStart"/>
       <w:r>
         <w:rPr>
           <w:rFonts w:ascii="Consolas" w:hAnsi="Consolas" w:cs="Consolas"/>
@@ -5215,6 +5335,7 @@
         <w:t>int</w:t>
       </w:r>
       <w:proofErr w:type="spellEnd"/>
+      <w:proofErr w:type="gramEnd"/>
       <w:r>
         <w:rPr>
           <w:rFonts w:ascii="Consolas" w:hAnsi="Consolas" w:cs="Consolas"/>
@@ -5342,6 +5463,7 @@
           <w:sz w:val="22"/>
         </w:rPr>
       </w:pPr>
+      <w:proofErr w:type="gramStart"/>
       <w:r>
         <w:rPr>
           <w:rFonts w:ascii="Consolas" w:hAnsi="Consolas" w:cs="Consolas"/>
@@ -5353,6 +5475,7 @@
         <w:lastRenderedPageBreak/>
         <w:t>bool</w:t>
       </w:r>
+      <w:proofErr w:type="gramEnd"/>
       <w:r>
         <w:rPr>
           <w:rFonts w:ascii="Consolas" w:hAnsi="Consolas" w:cs="Consolas"/>
@@ -5483,6 +5606,7 @@
         </w:rPr>
       </w:pPr>
       <w:proofErr w:type="spellStart"/>
+      <w:proofErr w:type="gramStart"/>
       <w:r>
         <w:rPr>
           <w:rFonts w:ascii="Consolas" w:hAnsi="Consolas" w:cs="Consolas"/>
@@ -5494,6 +5618,7 @@
         <w:t>std</w:t>
       </w:r>
       <w:proofErr w:type="spellEnd"/>
+      <w:proofErr w:type="gramEnd"/>
       <w:r>
         <w:rPr>
           <w:rFonts w:ascii="Consolas" w:hAnsi="Consolas" w:cs="Consolas"/>
@@ -5622,7 +5747,21 @@
         <w:rPr>
           <w:highlight w:val="white"/>
         </w:rPr>
-        <w:t xml:space="preserve">This function reads the date from the console in the following format: YYYY?MM?DD (e.g. 2016/03/24 or 2016-03-24). </w:t>
+        <w:t>This function reads the date from the console in the following format: YYYY</w:t>
+      </w:r>
+      <w:proofErr w:type="gramStart"/>
+      <w:r>
+        <w:rPr>
+          <w:highlight w:val="white"/>
+        </w:rPr>
+        <w:t>?MM</w:t>
+      </w:r>
+      <w:proofErr w:type="gramEnd"/>
+      <w:r>
+        <w:rPr>
+          <w:highlight w:val="white"/>
+        </w:rPr>
+        <w:t xml:space="preserve">?DD (e.g. 2016/03/24 or 2016-03-24). </w:t>
       </w:r>
     </w:p>
     <w:p>
@@ -5714,6 +5853,7 @@
         <w:t xml:space="preserve"> fails, the function </w:t>
       </w:r>
       <w:proofErr w:type="spellStart"/>
+      <w:proofErr w:type="gramStart"/>
       <w:r>
         <w:rPr>
           <w:rFonts w:ascii="Consolas" w:hAnsi="Consolas" w:cs="Consolas"/>
@@ -5733,7 +5873,18 @@
           <w:sz w:val="22"/>
           <w:highlight w:val="white"/>
         </w:rPr>
-        <w:t>()</w:t>
+        <w:t>(</w:t>
+      </w:r>
+      <w:proofErr w:type="gramEnd"/>
+      <w:r>
+        <w:rPr>
+          <w:rFonts w:ascii="Consolas" w:hAnsi="Consolas" w:cs="Consolas"/>
+          <w:b/>
+          <w:color w:val="000000"/>
+          <w:sz w:val="22"/>
+          <w:highlight w:val="white"/>
+        </w:rPr>
+        <w:t>)</w:t>
       </w:r>
       <w:r>
         <w:rPr>
@@ -5855,15 +6006,27 @@
         </w:rPr>
         <w:t xml:space="preserve">If your </w:t>
       </w:r>
-      <w:r>
-        <w:rPr>
-          <w:rFonts w:ascii="Consolas" w:hAnsi="Consolas" w:cs="Consolas"/>
-          <w:b/>
-          <w:color w:val="000000"/>
-          <w:sz w:val="22"/>
-          <w:highlight w:val="white"/>
-        </w:rPr>
-        <w:t>read()</w:t>
+      <w:proofErr w:type="gramStart"/>
+      <w:r>
+        <w:rPr>
+          <w:rFonts w:ascii="Consolas" w:hAnsi="Consolas" w:cs="Consolas"/>
+          <w:b/>
+          <w:color w:val="000000"/>
+          <w:sz w:val="22"/>
+          <w:highlight w:val="white"/>
+        </w:rPr>
+        <w:t>read(</w:t>
+      </w:r>
+      <w:proofErr w:type="gramEnd"/>
+      <w:r>
+        <w:rPr>
+          <w:rFonts w:ascii="Consolas" w:hAnsi="Consolas" w:cs="Consolas"/>
+          <w:b/>
+          <w:color w:val="000000"/>
+          <w:sz w:val="22"/>
+          <w:highlight w:val="white"/>
+        </w:rPr>
+        <w:t>)</w:t>
       </w:r>
       <w:r>
         <w:rPr>
@@ -7133,7 +7296,29 @@
           <w:szCs w:val="24"/>
           <w:lang w:eastAsia="en-CA"/>
         </w:rPr>
-        <w:t xml:space="preserve">/submit 244_ms1 &lt;ENTER&gt; </w:t>
+        <w:t>/submit 2</w:t>
+      </w:r>
+      <w:r>
+        <w:rPr>
+          <w:rFonts w:ascii="Consolas" w:eastAsia="Times New Roman" w:hAnsi="Consolas" w:cstheme="minorHAnsi"/>
+          <w:b/>
+          <w:bCs/>
+          <w:color w:val="000000"/>
+          <w:szCs w:val="24"/>
+          <w:lang w:eastAsia="en-CA"/>
+        </w:rPr>
+        <w:t>00</w:t>
+      </w:r>
+      <w:r>
+        <w:rPr>
+          <w:rFonts w:ascii="Consolas" w:eastAsia="Times New Roman" w:hAnsi="Consolas" w:cstheme="minorHAnsi"/>
+          <w:b/>
+          <w:bCs/>
+          <w:color w:val="000000"/>
+          <w:szCs w:val="24"/>
+          <w:lang w:eastAsia="en-CA"/>
+        </w:rPr>
+        <w:t xml:space="preserve">_ms1 &lt;ENTER&gt; </w:t>
       </w:r>
       <w:r>
         <w:rPr>
@@ -7312,7 +7497,7 @@
           <w:rPr>
             <w:noProof/>
           </w:rPr>
-          <w:t>1</w:t>
+          <w:t>8</w:t>
         </w:r>
         <w:r>
           <w:rPr>
@@ -10805,7 +10990,7 @@
 </file>
 
 <file path=customXml/itemProps1.xml><?xml version="1.0" encoding="utf-8"?>
-<ds:datastoreItem xmlns:ds="http://schemas.openxmlformats.org/officeDocument/2006/customXml" ds:itemID="{61373708-ED04-404B-A8C2-037E488A1CCF}">
+<ds:datastoreItem xmlns:ds="http://schemas.openxmlformats.org/officeDocument/2006/customXml" ds:itemID="{61FE0193-BA55-4B2A-9553-91BF7AAC9D7F}">
   <ds:schemaRefs>
     <ds:schemaRef ds:uri="http://schemas.openxmlformats.org/officeDocument/2006/bibliography"/>
   </ds:schemaRefs>

</xml_diff>